<commit_message>
Push 2.12.0 to master (#418)
* Fixes hiding topnav when printing. (#411)

* Adding Cucumber JSON Documentation Builder (#413)

* Adding Cucumber JSON as possible export format

* Version

* fixing the tests

* Fixing unit tests

* Separated Cucumber Documentation as separate project

* Fixing Build Pipeline

* Adding missed build dependency steps

* resolved the namespace issues that was preventing the build from completing successfully

* Addressing code review comments

* adding cucumber output format

* Release 2.12.0 (#416)

* Adding entries to change log

* Bump version (2.12.0)

* Version 2.12.0
</commit_message>
<xml_diff>
--- a/docs/Output/Word/Pickles.docx
+++ b/docs/Output/Word/Pickles.docx
@@ -6518,7 +6518,7 @@
       <w:pStyle w:val="Footer"/>
     </w:pPr>
     <w:r>
-      <w:t>Generated with Pickles 2.11.1.0</w:t>
+      <w:t>Generated with Pickles 2.12.0.0</w:t>
     </w:r>
   </w:p>
 </w:ftr>
@@ -6531,7 +6531,7 @@
       <w:pStyle w:val="Header"/>
     </w:pPr>
     <w:r>
-      <w:t>Pickles, version 2.11.1</w:t>
+      <w:t>Pickles, version 2.12.0</w:t>
     </w:r>
   </w:p>
   <w:p>

</xml_diff>